<commit_message>
Adding the changes before deploying to DockerHub
</commit_message>
<xml_diff>
--- a/RearchNotes.docx
+++ b/RearchNotes.docx
@@ -4,31 +4,7 @@
   <w:body>
     <w:p>
       <w:r>
-        <w:t xml:space="preserve">There is an </w:t>
-      </w:r>
-      <w:proofErr w:type="gramStart"/>
-      <w:r>
-        <w:t>AWS.Logger.Log</w:t>
-      </w:r>
-      <w:proofErr w:type="gramEnd"/>
-      <w:r>
-        <w:t xml:space="preserve">4Net </w:t>
-      </w:r>
-      <w:proofErr w:type="spellStart"/>
-      <w:r>
-        <w:t>Nuget</w:t>
-      </w:r>
-      <w:proofErr w:type="spellEnd"/>
-      <w:r>
-        <w:t xml:space="preserve"> package, but it writes to </w:t>
-      </w:r>
-      <w:proofErr w:type="spellStart"/>
-      <w:r>
-        <w:t>LogWatch</w:t>
-      </w:r>
-      <w:proofErr w:type="spellEnd"/>
-      <w:r>
-        <w:t xml:space="preserve"> instead of S3. </w:t>
+        <w:t xml:space="preserve">There is an AWS.Logger.Log4Net Nuget package, but it writes to LogWatch instead of S3. </w:t>
       </w:r>
     </w:p>
     <w:p>
@@ -43,21 +19,8 @@
     </w:p>
     <w:p>
       <w:r>
-        <w:t xml:space="preserve">Found an </w:t>
+        <w:t>Found an appender for S3</w:t>
       </w:r>
-      <w:proofErr w:type="spellStart"/>
-      <w:r>
-        <w:t>appender</w:t>
-      </w:r>
-      <w:proofErr w:type="spellEnd"/>
-      <w:r>
-        <w:t xml:space="preserve"> for </w:t>
-      </w:r>
-      <w:proofErr w:type="gramStart"/>
-      <w:r>
-        <w:t>S3</w:t>
-      </w:r>
-      <w:proofErr w:type="gramEnd"/>
     </w:p>
     <w:p>
       <w:hyperlink r:id="rId5" w:history="1">
@@ -95,7 +58,11 @@
         </w:r>
       </w:hyperlink>
     </w:p>
-    <w:p/>
+    <w:p>
+      <w:r>
+        <w:t>--It is built for 4.7.2, not .net core 2 &gt;</w:t>
+      </w:r>
+    </w:p>
     <w:sectPr>
       <w:pgSz w:w="12240" w:h="15840"/>
       <w:pgMar w:top="1440" w:right="1440" w:bottom="1440" w:left="1440" w:header="720" w:footer="720" w:gutter="0"/>

</xml_diff>